<commit_message>
Split third paragraph in two
</commit_message>
<xml_diff>
--- a/sources/AmazingCandidates.docx
+++ b/sources/AmazingCandidates.docx
@@ -214,7 +214,26 @@
       </w:pPr>
       <w:r>
         <w:rPr/>
-        <w:t>The first two are well-known to residents who've been paying any attention to local matters.  Gerry Cremé has served well on the BOE for many years, including time as its Chair.  His have been steady hands on the reins, with a clear love for the children that served him well in his career as a teacher and now serves Andover's schoolchildren.  Mike Beckwith is still working as a teacher, after an earlier career in finance.  He brings to the Board the zeal of a parent of Andover children and a real understanding of the complexities of school finance.</w:t>
+        <w:t xml:space="preserve">The first two are well-known to residents who've been paying any attention to local matters.  Gerry Cremé has served well on the BOE for many years, including time as its Chair.  His have been steady hands on the reins, with a clear love for the children that served him well in his career as a teacher and now serves Andover's schoolchildren. </w:t>
+      </w:r>
+    </w:p>
+    <w:p>
+      <w:pPr>
+        <w:pStyle w:val="Normal"/>
+        <w:rPr/>
+      </w:pPr>
+      <w:r>
+        <w:rPr/>
+      </w:r>
+    </w:p>
+    <w:p>
+      <w:pPr>
+        <w:pStyle w:val="Normal"/>
+        <w:rPr/>
+      </w:pPr>
+      <w:r>
+        <w:rPr/>
+        <w:t>Mike Beckwith is still working as a teacher, after an earlier career in finance.  He brings to the Board the zeal of a parent of Andover children and a real understanding of the complexities of school finance.</w:t>
       </w:r>
     </w:p>
     <w:p>
@@ -370,37 +389,11 @@
       </w:pPr>
       <w:r>
         <w:rPr/>
-        <w:t>(860) 335-2869 ©</w:t>
-      </w:r>
-    </w:p>
-    <w:p>
-      <w:pPr>
-        <w:pStyle w:val="Normal"/>
-        <w:ind w:firstLine="720" w:left="0" w:right="0"/>
-        <w:rPr/>
-      </w:pPr>
-      <w:r>
-        <w:rPr/>
-      </w:r>
-    </w:p>
-    <w:p>
-      <w:pPr>
-        <w:pStyle w:val="Normal"/>
-        <w:ind w:firstLine="720" w:left="0" w:right="0"/>
-        <w:rPr/>
-      </w:pPr>
-      <w:r>
-        <w:rPr/>
-      </w:r>
-    </w:p>
-    <w:p>
-      <w:pPr>
-        <w:pStyle w:val="Normal"/>
-        <w:ind w:firstLine="720" w:left="0" w:right="0"/>
-        <w:rPr/>
-      </w:pPr>
-      <w:r>
-        <w:rPr/>
+        <w:t xml:space="preserve">(860) 335-2869 </w:t>
+      </w:r>
+      <w:r>
+        <w:rPr/>
+        <w:t>(C)</w:t>
       </w:r>
     </w:p>
     <w:p>

</xml_diff>